<commit_message>
edited a certain amount of files
</commit_message>
<xml_diff>
--- a/files/mon site/grand_oral/nsi/docs/Portfolio To what extent is programming art/cleaned_version.docx
+++ b/files/mon site/grand_oral/nsi/docs/Portfolio To what extent is programming art/cleaned_version.docx
@@ -10,7 +10,170 @@
         <mc:AlternateContent>
           <mc:Choice Requires="wps">
             <w:drawing>
-              <wp:anchor distT="0" distB="0" distL="114300" distR="114300" simplePos="0" relativeHeight="251664384" behindDoc="0" locked="0" layoutInCell="1" allowOverlap="1" wp14:anchorId="36F7EDF4" wp14:editId="10598B19">
+              <wp:anchor distT="0" distB="0" distL="114300" distR="114300" simplePos="0" relativeHeight="251663360" behindDoc="0" locked="0" layoutInCell="1" allowOverlap="1" wp14:anchorId="371F2078" wp14:editId="741DD573">
+                <wp:simplePos x="0" y="0"/>
+                <wp:positionH relativeFrom="column">
+                  <wp:posOffset>6086222</wp:posOffset>
+                </wp:positionH>
+                <wp:positionV relativeFrom="paragraph">
+                  <wp:posOffset>1509649</wp:posOffset>
+                </wp:positionV>
+                <wp:extent cx="47244" cy="1298448"/>
+                <wp:effectExtent l="76200" t="0" r="48260" b="54610"/>
+                <wp:wrapNone/>
+                <wp:docPr id="6" name="Connecteur droit avec flèche 6"/>
+                <wp:cNvGraphicFramePr/>
+                <a:graphic xmlns:a="http://schemas.openxmlformats.org/drawingml/2006/main">
+                  <a:graphicData uri="http://schemas.microsoft.com/office/word/2010/wordprocessingShape">
+                    <wps:wsp>
+                      <wps:cNvCnPr/>
+                      <wps:spPr>
+                        <a:xfrm flipH="1">
+                          <a:off x="0" y="0"/>
+                          <a:ext cx="47244" cy="1298448"/>
+                        </a:xfrm>
+                        <a:prstGeom prst="straightConnector1">
+                          <a:avLst/>
+                        </a:prstGeom>
+                        <a:ln>
+                          <a:tailEnd type="triangle"/>
+                        </a:ln>
+                      </wps:spPr>
+                      <wps:style>
+                        <a:lnRef idx="1">
+                          <a:schemeClr val="accent1"/>
+                        </a:lnRef>
+                        <a:fillRef idx="0">
+                          <a:schemeClr val="accent1"/>
+                        </a:fillRef>
+                        <a:effectRef idx="0">
+                          <a:schemeClr val="accent1"/>
+                        </a:effectRef>
+                        <a:fontRef idx="minor">
+                          <a:schemeClr val="tx1"/>
+                        </a:fontRef>
+                      </wps:style>
+                      <wps:bodyPr/>
+                    </wps:wsp>
+                  </a:graphicData>
+                </a:graphic>
+                <wp14:sizeRelH relativeFrom="margin">
+                  <wp14:pctWidth>0</wp14:pctWidth>
+                </wp14:sizeRelH>
+                <wp14:sizeRelV relativeFrom="margin">
+                  <wp14:pctHeight>0</wp14:pctHeight>
+                </wp14:sizeRelV>
+              </wp:anchor>
+            </w:drawing>
+          </mc:Choice>
+          <mc:Fallback>
+            <w:pict>
+              <v:shapetype w14:anchorId="294B318B" id="_x0000_t32" coordsize="21600,21600" o:spt="32" o:oned="t" path="m,l21600,21600e" filled="f">
+                <v:path arrowok="t" fillok="f" o:connecttype="none"/>
+                <o:lock v:ext="edit" shapetype="t"/>
+              </v:shapetype>
+              <v:shape id="Connecteur droit avec flèche 6" o:spid="_x0000_s1026" type="#_x0000_t32" style="position:absolute;margin-left:479.25pt;margin-top:118.85pt;width:3.7pt;height:102.25pt;flip:x;z-index:251663360;visibility:visible;mso-wrap-style:square;mso-width-percent:0;mso-height-percent:0;mso-wrap-distance-left:9pt;mso-wrap-distance-top:0;mso-wrap-distance-right:9pt;mso-wrap-distance-bottom:0;mso-position-horizontal:absolute;mso-position-horizontal-relative:text;mso-position-vertical:absolute;mso-position-vertical-relative:text;mso-width-percent:0;mso-height-percent:0;mso-width-relative:margin;mso-height-relative:margin" o:gfxdata="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" strokecolor="#4472c4 [3204]" strokeweight=".5pt">
+                <v:stroke endarrow="block" joinstyle="miter"/>
+              </v:shape>
+            </w:pict>
+          </mc:Fallback>
+        </mc:AlternateContent>
+      </w:r>
+      <w:r>
+        <w:rPr>
+          <w:noProof/>
+        </w:rPr>
+        <mc:AlternateContent>
+          <mc:Choice Requires="wps">
+            <w:drawing>
+              <wp:anchor distT="0" distB="0" distL="114300" distR="114300" simplePos="0" relativeHeight="251662336" behindDoc="0" locked="0" layoutInCell="1" allowOverlap="1" wp14:anchorId="736EFD3F" wp14:editId="6C8A3AE7">
+                <wp:simplePos x="0" y="0"/>
+                <wp:positionH relativeFrom="page">
+                  <wp:align>right</wp:align>
+                </wp:positionH>
+                <wp:positionV relativeFrom="paragraph">
+                  <wp:posOffset>2422336</wp:posOffset>
+                </wp:positionV>
+                <wp:extent cx="123825" cy="952500"/>
+                <wp:effectExtent l="4763" t="0" r="14287" b="14288"/>
+                <wp:wrapNone/>
+                <wp:docPr id="5" name="Parenthèse ouvrante 5"/>
+                <wp:cNvGraphicFramePr/>
+                <a:graphic xmlns:a="http://schemas.openxmlformats.org/drawingml/2006/main">
+                  <a:graphicData uri="http://schemas.microsoft.com/office/word/2010/wordprocessingShape">
+                    <wps:wsp>
+                      <wps:cNvSpPr/>
+                      <wps:spPr>
+                        <a:xfrm rot="5400000">
+                          <a:off x="0" y="0"/>
+                          <a:ext cx="123825" cy="952500"/>
+                        </a:xfrm>
+                        <a:prstGeom prst="leftBracket">
+                          <a:avLst/>
+                        </a:prstGeom>
+                      </wps:spPr>
+                      <wps:style>
+                        <a:lnRef idx="1">
+                          <a:schemeClr val="accent1"/>
+                        </a:lnRef>
+                        <a:fillRef idx="0">
+                          <a:schemeClr val="accent1"/>
+                        </a:fillRef>
+                        <a:effectRef idx="0">
+                          <a:schemeClr val="accent1"/>
+                        </a:effectRef>
+                        <a:fontRef idx="minor">
+                          <a:schemeClr val="tx1"/>
+                        </a:fontRef>
+                      </wps:style>
+                      <wps:bodyPr rot="0" spcFirstLastPara="0" vertOverflow="overflow" horzOverflow="overflow" vert="horz" wrap="square" lIns="91440" tIns="45720" rIns="91440" bIns="45720" numCol="1" spcCol="0" rtlCol="0" fromWordArt="0" anchor="ctr" anchorCtr="0" forceAA="0" compatLnSpc="1">
+                        <a:prstTxWarp prst="textNoShape">
+                          <a:avLst/>
+                        </a:prstTxWarp>
+                        <a:noAutofit/>
+                      </wps:bodyPr>
+                    </wps:wsp>
+                  </a:graphicData>
+                </a:graphic>
+                <wp14:sizeRelH relativeFrom="margin">
+                  <wp14:pctWidth>0</wp14:pctWidth>
+                </wp14:sizeRelH>
+                <wp14:sizeRelV relativeFrom="margin">
+                  <wp14:pctHeight>0</wp14:pctHeight>
+                </wp14:sizeRelV>
+              </wp:anchor>
+            </w:drawing>
+          </mc:Choice>
+          <mc:Fallback>
+            <w:pict>
+              <v:shapetype w14:anchorId="2789E8BF" id="_x0000_t85" coordsize="21600,21600" o:spt="85" adj="1800" path="m21600,qx0@0l0@1qy21600,21600e" filled="f">
+                <v:formulas>
+                  <v:f eqn="val #0"/>
+                  <v:f eqn="sum 21600 0 #0"/>
+                  <v:f eqn="prod #0 9598 32768"/>
+                  <v:f eqn="sum 21600 0 @2"/>
+                </v:formulas>
+                <v:path arrowok="t" gradientshapeok="t" o:connecttype="custom" o:connectlocs="21600,0;0,10800;21600,21600" textboxrect="6326,@2,21600,@3"/>
+                <v:handles>
+                  <v:h position="topLeft,#0" yrange="0,10800"/>
+                </v:handles>
+              </v:shapetype>
+              <v:shape id="Parenthèse ouvrante 5" o:spid="_x0000_s1026" type="#_x0000_t85" style="position:absolute;margin-left:-41.45pt;margin-top:190.75pt;width:9.75pt;height:75pt;rotation:90;z-index:251662336;visibility:visible;mso-wrap-style:square;mso-width-percent:0;mso-height-percent:0;mso-wrap-distance-left:9pt;mso-wrap-distance-top:0;mso-wrap-distance-right:9pt;mso-wrap-distance-bottom:0;mso-position-horizontal:right;mso-position-horizontal-relative:page;mso-position-vertical:absolute;mso-position-vertical-relative:text;mso-width-percent:0;mso-height-percent:0;mso-width-relative:margin;mso-height-relative:margin;v-text-anchor:middle" o:gfxdata="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" adj="234" strokecolor="#4472c4 [3204]" strokeweight=".5pt">
+                <v:stroke joinstyle="miter"/>
+                <w10:wrap anchorx="page"/>
+              </v:shape>
+            </w:pict>
+          </mc:Fallback>
+        </mc:AlternateContent>
+      </w:r>
+      <w:r>
+        <w:rPr>
+          <w:noProof/>
+        </w:rPr>
+        <mc:AlternateContent>
+          <mc:Choice Requires="wps">
+            <w:drawing>
+              <wp:anchor distT="0" distB="0" distL="114300" distR="114300" simplePos="0" relativeHeight="251664384" behindDoc="0" locked="0" layoutInCell="1" allowOverlap="1" wp14:anchorId="36F7EDF4" wp14:editId="7EB816BD">
                 <wp:simplePos x="0" y="0"/>
                 <wp:positionH relativeFrom="column">
                   <wp:posOffset>5801043</wp:posOffset>
@@ -90,168 +253,6 @@
         </mc:AlternateContent>
       </w:r>
       <w:r>
-        <w:rPr>
-          <w:noProof/>
-        </w:rPr>
-        <mc:AlternateContent>
-          <mc:Choice Requires="wps">
-            <w:drawing>
-              <wp:anchor distT="0" distB="0" distL="114300" distR="114300" simplePos="0" relativeHeight="251663360" behindDoc="0" locked="0" layoutInCell="1" allowOverlap="1" wp14:anchorId="371F2078" wp14:editId="1127CD34">
-                <wp:simplePos x="0" y="0"/>
-                <wp:positionH relativeFrom="column">
-                  <wp:posOffset>6134418</wp:posOffset>
-                </wp:positionH>
-                <wp:positionV relativeFrom="paragraph">
-                  <wp:posOffset>1510030</wp:posOffset>
-                </wp:positionV>
-                <wp:extent cx="45719" cy="823913"/>
-                <wp:effectExtent l="38100" t="0" r="69215" b="52705"/>
-                <wp:wrapNone/>
-                <wp:docPr id="6" name="Connecteur droit avec flèche 6"/>
-                <wp:cNvGraphicFramePr/>
-                <a:graphic xmlns:a="http://schemas.openxmlformats.org/drawingml/2006/main">
-                  <a:graphicData uri="http://schemas.microsoft.com/office/word/2010/wordprocessingShape">
-                    <wps:wsp>
-                      <wps:cNvCnPr/>
-                      <wps:spPr>
-                        <a:xfrm>
-                          <a:off x="0" y="0"/>
-                          <a:ext cx="45719" cy="823913"/>
-                        </a:xfrm>
-                        <a:prstGeom prst="straightConnector1">
-                          <a:avLst/>
-                        </a:prstGeom>
-                        <a:ln>
-                          <a:tailEnd type="triangle"/>
-                        </a:ln>
-                      </wps:spPr>
-                      <wps:style>
-                        <a:lnRef idx="1">
-                          <a:schemeClr val="accent1"/>
-                        </a:lnRef>
-                        <a:fillRef idx="0">
-                          <a:schemeClr val="accent1"/>
-                        </a:fillRef>
-                        <a:effectRef idx="0">
-                          <a:schemeClr val="accent1"/>
-                        </a:effectRef>
-                        <a:fontRef idx="minor">
-                          <a:schemeClr val="tx1"/>
-                        </a:fontRef>
-                      </wps:style>
-                      <wps:bodyPr/>
-                    </wps:wsp>
-                  </a:graphicData>
-                </a:graphic>
-                <wp14:sizeRelH relativeFrom="margin">
-                  <wp14:pctWidth>0</wp14:pctWidth>
-                </wp14:sizeRelH>
-                <wp14:sizeRelV relativeFrom="margin">
-                  <wp14:pctHeight>0</wp14:pctHeight>
-                </wp14:sizeRelV>
-              </wp:anchor>
-            </w:drawing>
-          </mc:Choice>
-          <mc:Fallback>
-            <w:pict>
-              <v:shapetype w14:anchorId="307EDAF6" id="_x0000_t32" coordsize="21600,21600" o:spt="32" o:oned="t" path="m,l21600,21600e" filled="f">
-                <v:path arrowok="t" fillok="f" o:connecttype="none"/>
-                <o:lock v:ext="edit" shapetype="t"/>
-              </v:shapetype>
-              <v:shape id="Connecteur droit avec flèche 6" o:spid="_x0000_s1026" type="#_x0000_t32" style="position:absolute;margin-left:483.05pt;margin-top:118.9pt;width:3.6pt;height:64.9pt;z-index:251663360;visibility:visible;mso-wrap-style:square;mso-width-percent:0;mso-height-percent:0;mso-wrap-distance-left:9pt;mso-wrap-distance-top:0;mso-wrap-distance-right:9pt;mso-wrap-distance-bottom:0;mso-position-horizontal:absolute;mso-position-horizontal-relative:text;mso-position-vertical:absolute;mso-position-vertical-relative:text;mso-width-percent:0;mso-height-percent:0;mso-width-relative:margin;mso-height-relative:margin" o:gfxdata="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" strokecolor="#4472c4 [3204]" strokeweight=".5pt">
-                <v:stroke endarrow="block" joinstyle="miter"/>
-              </v:shape>
-            </w:pict>
-          </mc:Fallback>
-        </mc:AlternateContent>
-      </w:r>
-      <w:r>
-        <w:rPr>
-          <w:noProof/>
-        </w:rPr>
-        <mc:AlternateContent>
-          <mc:Choice Requires="wps">
-            <w:drawing>
-              <wp:anchor distT="0" distB="0" distL="114300" distR="114300" simplePos="0" relativeHeight="251662336" behindDoc="0" locked="0" layoutInCell="1" allowOverlap="1" wp14:anchorId="736EFD3F" wp14:editId="12DE7E6E">
-                <wp:simplePos x="0" y="0"/>
-                <wp:positionH relativeFrom="column">
-                  <wp:posOffset>6090604</wp:posOffset>
-                </wp:positionH>
-                <wp:positionV relativeFrom="paragraph">
-                  <wp:posOffset>1914844</wp:posOffset>
-                </wp:positionV>
-                <wp:extent cx="123825" cy="952500"/>
-                <wp:effectExtent l="4763" t="0" r="14287" b="14288"/>
-                <wp:wrapNone/>
-                <wp:docPr id="5" name="Parenthèse ouvrante 5"/>
-                <wp:cNvGraphicFramePr/>
-                <a:graphic xmlns:a="http://schemas.openxmlformats.org/drawingml/2006/main">
-                  <a:graphicData uri="http://schemas.microsoft.com/office/word/2010/wordprocessingShape">
-                    <wps:wsp>
-                      <wps:cNvSpPr/>
-                      <wps:spPr>
-                        <a:xfrm rot="5400000">
-                          <a:off x="0" y="0"/>
-                          <a:ext cx="123825" cy="952500"/>
-                        </a:xfrm>
-                        <a:prstGeom prst="leftBracket">
-                          <a:avLst/>
-                        </a:prstGeom>
-                      </wps:spPr>
-                      <wps:style>
-                        <a:lnRef idx="1">
-                          <a:schemeClr val="accent1"/>
-                        </a:lnRef>
-                        <a:fillRef idx="0">
-                          <a:schemeClr val="accent1"/>
-                        </a:fillRef>
-                        <a:effectRef idx="0">
-                          <a:schemeClr val="accent1"/>
-                        </a:effectRef>
-                        <a:fontRef idx="minor">
-                          <a:schemeClr val="tx1"/>
-                        </a:fontRef>
-                      </wps:style>
-                      <wps:bodyPr rot="0" spcFirstLastPara="0" vertOverflow="overflow" horzOverflow="overflow" vert="horz" wrap="square" lIns="91440" tIns="45720" rIns="91440" bIns="45720" numCol="1" spcCol="0" rtlCol="0" fromWordArt="0" anchor="ctr" anchorCtr="0" forceAA="0" compatLnSpc="1">
-                        <a:prstTxWarp prst="textNoShape">
-                          <a:avLst/>
-                        </a:prstTxWarp>
-                        <a:noAutofit/>
-                      </wps:bodyPr>
-                    </wps:wsp>
-                  </a:graphicData>
-                </a:graphic>
-                <wp14:sizeRelH relativeFrom="margin">
-                  <wp14:pctWidth>0</wp14:pctWidth>
-                </wp14:sizeRelH>
-                <wp14:sizeRelV relativeFrom="margin">
-                  <wp14:pctHeight>0</wp14:pctHeight>
-                </wp14:sizeRelV>
-              </wp:anchor>
-            </w:drawing>
-          </mc:Choice>
-          <mc:Fallback>
-            <w:pict>
-              <v:shapetype w14:anchorId="3974F1E7" id="_x0000_t85" coordsize="21600,21600" o:spt="85" adj="1800" path="m21600,qx0@0l0@1qy21600,21600e" filled="f">
-                <v:formulas>
-                  <v:f eqn="val #0"/>
-                  <v:f eqn="sum 21600 0 #0"/>
-                  <v:f eqn="prod #0 9598 32768"/>
-                  <v:f eqn="sum 21600 0 @2"/>
-                </v:formulas>
-                <v:path arrowok="t" gradientshapeok="t" o:connecttype="custom" o:connectlocs="21600,0;0,10800;21600,21600" textboxrect="6326,@2,21600,@3"/>
-                <v:handles>
-                  <v:h position="topLeft,#0" yrange="0,10800"/>
-                </v:handles>
-              </v:shapetype>
-              <v:shape id="Parenthèse ouvrante 5" o:spid="_x0000_s1026" type="#_x0000_t85" style="position:absolute;margin-left:479.6pt;margin-top:150.8pt;width:9.75pt;height:75pt;rotation:90;z-index:251662336;visibility:visible;mso-wrap-style:square;mso-width-percent:0;mso-height-percent:0;mso-wrap-distance-left:9pt;mso-wrap-distance-top:0;mso-wrap-distance-right:9pt;mso-wrap-distance-bottom:0;mso-position-horizontal:absolute;mso-position-horizontal-relative:text;mso-position-vertical:absolute;mso-position-vertical-relative:text;mso-width-percent:0;mso-height-percent:0;mso-width-relative:margin;mso-height-relative:margin;v-text-anchor:middle" o:gfxdata="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" adj="234" strokecolor="#4472c4 [3204]" strokeweight=".5pt">
-                <v:stroke joinstyle="miter"/>
-              </v:shape>
-            </w:pict>
-          </mc:Fallback>
-        </mc:AlternateContent>
-      </w:r>
-      <w:r>
         <w:t xml:space="preserve">    </w:t>
       </w:r>
       <w:r>
@@ -290,6 +291,51 @@
             </w:pPr>
             <w:r>
               <w:t>Carte d’Identité</w:t>
+            </w:r>
+          </w:p>
+        </w:tc>
+      </w:tr>
+      <w:tr>
+        <w:tc>
+          <w:tcPr>
+            <w:tcW w:w="1696" w:type="dxa"/>
+          </w:tcPr>
+          <w:p>
+            <w:r>
+              <w:t>accroche</w:t>
+            </w:r>
+          </w:p>
+        </w:tc>
+        <w:tc>
+          <w:tcPr>
+            <w:tcW w:w="7366" w:type="dxa"/>
+          </w:tcPr>
+          <w:p>
+            <w:r>
+              <w:t xml:space="preserve">La programmation est un langage programmatique et donc possède un </w:t>
+            </w:r>
+            <w:proofErr w:type="spellStart"/>
+            <w:r>
+              <w:t>coté</w:t>
+            </w:r>
+            <w:proofErr w:type="spellEnd"/>
+            <w:r>
+              <w:t xml:space="preserve"> artistique.</w:t>
+            </w:r>
+            <w:r>
+              <w:t xml:space="preserve"> La langu</w:t>
+            </w:r>
+            <w:r>
+              <w:t>e</w:t>
+            </w:r>
+            <w:r>
+              <w:t xml:space="preserve"> en tant que tel est potentiellement un véhicule artist</w:t>
+            </w:r>
+            <w:r>
+              <w:t>i</w:t>
+            </w:r>
+            <w:r>
+              <w:t>que, culturel, émotionnel.</w:t>
             </w:r>
           </w:p>
         </w:tc>
@@ -886,8 +932,21 @@
             <w:tcW w:w="8641" w:type="dxa"/>
           </w:tcPr>
           <w:p>
-            <w:r>
-              <w:t>Hé bien, nous pourrions le paraphraser pour tout ce qui est “rendu accessible à l’utilisateur en “ceci n’est pas un image”, “ceci n’est pas un troll”, “ceci n’est pas un son”, etc car ceci n’est … qu’une succession de 1 et de 0.</w:t>
+            <w:proofErr w:type="spellStart"/>
+            <w:r>
+              <w:t>Hé</w:t>
+            </w:r>
+            <w:proofErr w:type="spellEnd"/>
+            <w:r>
+              <w:t xml:space="preserve"> bien, nous pourrions le paraphraser pour tout ce qui est “rendu accessible à l’utilisateur en “ceci n’est pas un image”, “ceci n’est pas un troll”, “ceci n’est pas un son”, </w:t>
+            </w:r>
+            <w:proofErr w:type="spellStart"/>
+            <w:r>
+              <w:t>etc</w:t>
+            </w:r>
+            <w:proofErr w:type="spellEnd"/>
+            <w:r>
+              <w:t xml:space="preserve"> car ceci n’est … qu’une succession de 1 et de 0.</w:t>
             </w:r>
           </w:p>
         </w:tc>
@@ -930,7 +989,7 @@
             <w:tcW w:w="8641" w:type="dxa"/>
           </w:tcPr>
           <w:p>
-            <w:hyperlink r:id="rId5" w:history="1">
+            <w:hyperlink r:id="rId7" w:history="1">
               <w:r>
                 <w:rPr>
                   <w:rStyle w:val="Lienhypertexte"/>
@@ -2795,7 +2854,21 @@
         <w:rPr>
           <w:lang w:val="en-GB"/>
         </w:rPr>
-        <w:t xml:space="preserve"> art isn't always </w:t>
+        <w:t xml:space="preserve"> art </w:t>
+      </w:r>
+      <w:proofErr w:type="gramStart"/>
+      <w:r>
+        <w:rPr>
+          <w:lang w:val="en-GB"/>
+        </w:rPr>
+        <w:t>isn't</w:t>
+      </w:r>
+      <w:proofErr w:type="gramEnd"/>
+      <w:r>
+        <w:rPr>
+          <w:lang w:val="en-GB"/>
+        </w:rPr>
+        <w:t xml:space="preserve"> always </w:t>
       </w:r>
       <w:r>
         <w:rPr>
@@ -2982,8 +3055,21 @@
       <w:pPr>
         <w:jc w:val="left"/>
       </w:pPr>
-      <w:r>
-        <w:t>Hé bien, nous pourrions le paraphraser pour tout ce qui est “rendu accessible à l’utilisateur en “ceci n’est pas un image”, “ceci n’est pas un troll”, “ceci n’est pas un son”, etc car ceci n’est … qu’une succession de 1 et de 0.</w:t>
+      <w:proofErr w:type="spellStart"/>
+      <w:r>
+        <w:t>Hé</w:t>
+      </w:r>
+      <w:proofErr w:type="spellEnd"/>
+      <w:r>
+        <w:t xml:space="preserve"> bien, nous pourrions le paraphraser pour tout ce qui est “rendu accessible à l’utilisateur en “ceci n’est pas un image”, “ceci n’est pas un troll”, “ceci n’est pas un son”, </w:t>
+      </w:r>
+      <w:proofErr w:type="spellStart"/>
+      <w:r>
+        <w:t>etc</w:t>
+      </w:r>
+      <w:proofErr w:type="spellEnd"/>
+      <w:r>
+        <w:t xml:space="preserve"> car ceci n’est … qu’une succession de 1 et de 0.</w:t>
       </w:r>
     </w:p>
     <w:p>
@@ -3070,8 +3156,21 @@
             <w:tcW w:w="4531" w:type="dxa"/>
           </w:tcPr>
           <w:p>
-            <w:r>
-              <w:t>Language, la programmation est une langue, la musique est un art, l’art oratoire est un art alors pourquoi la programmation qui est un language ne serais-t-elle pas un art ?</w:t>
+            <w:proofErr w:type="spellStart"/>
+            <w:r>
+              <w:t>Language</w:t>
+            </w:r>
+            <w:proofErr w:type="spellEnd"/>
+            <w:r>
+              <w:t xml:space="preserve">, la programmation est une langue, la musique est un art, l’art oratoire est un art alors pourquoi la programmation qui est un </w:t>
+            </w:r>
+            <w:proofErr w:type="spellStart"/>
+            <w:r>
+              <w:t>language</w:t>
+            </w:r>
+            <w:proofErr w:type="spellEnd"/>
+            <w:r>
+              <w:t xml:space="preserve"> ne serais-t-elle pas un art ?</w:t>
             </w:r>
           </w:p>
         </w:tc>
@@ -3085,8 +3184,8 @@
     </w:tbl>
     <w:p/>
     <w:sectPr>
-      <w:headerReference w:type="default" r:id="rId6"/>
-      <w:footerReference w:type="default" r:id="rId7"/>
+      <w:headerReference w:type="default" r:id="rId8"/>
+      <w:footerReference w:type="default" r:id="rId9"/>
       <w:pgSz w:w="11906" w:h="16838"/>
       <w:pgMar w:top="1417" w:right="1417" w:bottom="1417" w:left="1417" w:header="708" w:footer="708" w:gutter="0"/>
       <w:cols w:space="708"/>
@@ -3094,6 +3193,31 @@
     </w:sectPr>
   </w:body>
 </w:document>
+</file>
+
+<file path=word/endnotes.xml><?xml version="1.0" encoding="utf-8"?>
+<w:endnotes xmlns:wpc="http://schemas.microsoft.com/office/word/2010/wordprocessingCanvas" xmlns:cx="http://schemas.microsoft.com/office/drawing/2014/chartex" xmlns:cx1="http://schemas.microsoft.com/office/drawing/2015/9/8/chartex" xmlns:cx2="http://schemas.microsoft.com/office/drawing/2015/10/21/chartex" xmlns:cx3="http://schemas.microsoft.com/office/drawing/2016/5/9/chartex" xmlns:cx4="http://schemas.microsoft.com/office/drawing/2016/5/10/chartex" xmlns:cx5="http://schemas.microsoft.com/office/drawing/2016/5/11/chartex" xmlns:cx6="http://schemas.microsoft.com/office/drawing/2016/5/12/chartex" xmlns:cx7="http://schemas.microsoft.com/office/drawing/2016/5/13/chartex" xmlns:cx8="http://schemas.microsoft.com/office/drawing/2016/5/14/chartex" xmlns:mc="http://schemas.openxmlformats.org/markup-compatibility/2006" xmlns:aink="http://schemas.microsoft.com/office/drawing/2016/ink" xmlns:am3d="http://schemas.microsoft.com/office/drawing/2017/model3d" xmlns:o="urn:schemas-microsoft-com:office:office" xmlns:r="http://schemas.openxmlformats.org/officeDocument/2006/relationships" xmlns:m="http://schemas.openxmlformats.org/officeDocument/2006/math" xmlns:v="urn:schemas-microsoft-com:vml" xmlns:wp14="http://schemas.microsoft.com/office/word/2010/wordprocessingDrawing" xmlns:wp="http://schemas.openxmlformats.org/drawingml/2006/wordprocessingDrawing" xmlns:w10="urn:schemas-microsoft-com:office:word" xmlns:w="http://schemas.openxmlformats.org/wordprocessingml/2006/main" xmlns:w14="http://schemas.microsoft.com/office/word/2010/wordml" xmlns:w15="http://schemas.microsoft.com/office/word/2012/wordml" xmlns:w16cex="http://schemas.microsoft.com/office/word/2018/wordml/cex" xmlns:w16cid="http://schemas.microsoft.com/office/word/2016/wordml/cid" xmlns:w16="http://schemas.microsoft.com/office/word/2018/wordml" xmlns:w16sdtdh="http://schemas.microsoft.com/office/word/2020/wordml/sdtdatahash" xmlns:w16se="http://schemas.microsoft.com/office/word/2015/wordml/symex" xmlns:wpg="http://schemas.microsoft.com/office/word/2010/wordprocessingGroup" xmlns:wpi="http://schemas.microsoft.com/office/word/2010/wordprocessingInk" xmlns:wne="http://schemas.microsoft.com/office/word/2006/wordml" xmlns:wps="http://schemas.microsoft.com/office/word/2010/wordprocessingShape" mc:Ignorable="w14 w15 w16se w16cid w16 w16cex w16sdtdh wp14">
+  <w:endnote w:type="separator" w:id="-1">
+    <w:p>
+      <w:pPr>
+        <w:spacing w:after="0" w:line="240" w:lineRule="auto"/>
+      </w:pPr>
+      <w:r>
+        <w:separator/>
+      </w:r>
+    </w:p>
+  </w:endnote>
+  <w:endnote w:type="continuationSeparator" w:id="0">
+    <w:p>
+      <w:pPr>
+        <w:spacing w:after="0" w:line="240" w:lineRule="auto"/>
+      </w:pPr>
+      <w:r>
+        <w:continuationSeparator/>
+      </w:r>
+    </w:p>
+  </w:endnote>
+</w:endnotes>
 </file>
 
 <file path=word/footer1.xml><?xml version="1.0" encoding="utf-8"?>
@@ -3289,6 +3413,31 @@
     </w:sdtContent>
   </w:sdt>
 </w:ftr>
+</file>
+
+<file path=word/footnotes.xml><?xml version="1.0" encoding="utf-8"?>
+<w:footnotes xmlns:wpc="http://schemas.microsoft.com/office/word/2010/wordprocessingCanvas" xmlns:cx="http://schemas.microsoft.com/office/drawing/2014/chartex" xmlns:cx1="http://schemas.microsoft.com/office/drawing/2015/9/8/chartex" xmlns:cx2="http://schemas.microsoft.com/office/drawing/2015/10/21/chartex" xmlns:cx3="http://schemas.microsoft.com/office/drawing/2016/5/9/chartex" xmlns:cx4="http://schemas.microsoft.com/office/drawing/2016/5/10/chartex" xmlns:cx5="http://schemas.microsoft.com/office/drawing/2016/5/11/chartex" xmlns:cx6="http://schemas.microsoft.com/office/drawing/2016/5/12/chartex" xmlns:cx7="http://schemas.microsoft.com/office/drawing/2016/5/13/chartex" xmlns:cx8="http://schemas.microsoft.com/office/drawing/2016/5/14/chartex" xmlns:mc="http://schemas.openxmlformats.org/markup-compatibility/2006" xmlns:aink="http://schemas.microsoft.com/office/drawing/2016/ink" xmlns:am3d="http://schemas.microsoft.com/office/drawing/2017/model3d" xmlns:o="urn:schemas-microsoft-com:office:office" xmlns:r="http://schemas.openxmlformats.org/officeDocument/2006/relationships" xmlns:m="http://schemas.openxmlformats.org/officeDocument/2006/math" xmlns:v="urn:schemas-microsoft-com:vml" xmlns:wp14="http://schemas.microsoft.com/office/word/2010/wordprocessingDrawing" xmlns:wp="http://schemas.openxmlformats.org/drawingml/2006/wordprocessingDrawing" xmlns:w10="urn:schemas-microsoft-com:office:word" xmlns:w="http://schemas.openxmlformats.org/wordprocessingml/2006/main" xmlns:w14="http://schemas.microsoft.com/office/word/2010/wordml" xmlns:w15="http://schemas.microsoft.com/office/word/2012/wordml" xmlns:w16cex="http://schemas.microsoft.com/office/word/2018/wordml/cex" xmlns:w16cid="http://schemas.microsoft.com/office/word/2016/wordml/cid" xmlns:w16="http://schemas.microsoft.com/office/word/2018/wordml" xmlns:w16sdtdh="http://schemas.microsoft.com/office/word/2020/wordml/sdtdatahash" xmlns:w16se="http://schemas.microsoft.com/office/word/2015/wordml/symex" xmlns:wpg="http://schemas.microsoft.com/office/word/2010/wordprocessingGroup" xmlns:wpi="http://schemas.microsoft.com/office/word/2010/wordprocessingInk" xmlns:wne="http://schemas.microsoft.com/office/word/2006/wordml" xmlns:wps="http://schemas.microsoft.com/office/word/2010/wordprocessingShape" mc:Ignorable="w14 w15 w16se w16cid w16 w16cex w16sdtdh wp14">
+  <w:footnote w:type="separator" w:id="-1">
+    <w:p>
+      <w:pPr>
+        <w:spacing w:after="0" w:line="240" w:lineRule="auto"/>
+      </w:pPr>
+      <w:r>
+        <w:separator/>
+      </w:r>
+    </w:p>
+  </w:footnote>
+  <w:footnote w:type="continuationSeparator" w:id="0">
+    <w:p>
+      <w:pPr>
+        <w:spacing w:after="0" w:line="240" w:lineRule="auto"/>
+      </w:pPr>
+      <w:r>
+        <w:continuationSeparator/>
+      </w:r>
+    </w:p>
+  </w:footnote>
+</w:footnotes>
 </file>
 
 <file path=word/header1.xml><?xml version="1.0" encoding="utf-8"?>

</xml_diff>